<commit_message>
add tone map to main
</commit_message>
<xml_diff>
--- a/hw1/report.docx
+++ b/hw1/report.docx
@@ -6,22 +6,22 @@
       <w:pPr>
         <w:rPr>
           <w:rFonts w:hint="eastAsia"/>
-          <w:sz w:val="28"/>
-          <w:szCs w:val="28"/>
-        </w:rPr>
-      </w:pPr>
-      <w:r>
-        <w:rPr>
-          <w:sz w:val="28"/>
-          <w:szCs w:val="28"/>
+          <w:sz w:val="32"/>
+          <w:szCs w:val="32"/>
+        </w:rPr>
+      </w:pPr>
+      <w:r>
+        <w:rPr>
+          <w:sz w:val="32"/>
+          <w:szCs w:val="32"/>
         </w:rPr>
         <w:t>Description</w:t>
       </w:r>
       <w:r>
         <w:rPr>
           <w:rFonts w:hint="eastAsia"/>
-          <w:sz w:val="28"/>
-          <w:szCs w:val="28"/>
+          <w:sz w:val="32"/>
+          <w:szCs w:val="32"/>
         </w:rPr>
         <w:t>:</w:t>
       </w:r>
@@ -783,8 +783,6 @@
           <w:rFonts w:hint="eastAsia"/>
         </w:rPr>
       </w:pPr>
-      <w:bookmarkStart w:id="0" w:name="_GoBack"/>
-      <w:bookmarkEnd w:id="0"/>
     </w:p>
     <w:p>
       <w:pPr>
@@ -805,19 +803,214 @@
         <w:t>one mapping</w:t>
       </w:r>
     </w:p>
+    <w:p>
+      <w:pPr>
+        <w:ind w:left="360"/>
+        <w:rPr>
+          <w:rFonts w:hint="eastAsia"/>
+        </w:rPr>
+      </w:pPr>
+      <w:r>
+        <w:rPr>
+          <w:rFonts w:hint="eastAsia"/>
+        </w:rPr>
+        <w:t>利用</w:t>
+      </w:r>
+      <w:proofErr w:type="spellStart"/>
+      <w:r>
+        <w:rPr>
+          <w:rFonts w:hint="eastAsia"/>
+        </w:rPr>
+        <w:t>o</w:t>
+      </w:r>
+      <w:r>
+        <w:t>penCV</w:t>
+      </w:r>
+      <w:proofErr w:type="spellEnd"/>
+      <w:r>
+        <w:rPr>
+          <w:rFonts w:hint="eastAsia"/>
+        </w:rPr>
+        <w:t>的</w:t>
+      </w:r>
+      <w:r>
+        <w:rPr>
+          <w:rFonts w:hint="eastAsia"/>
+        </w:rPr>
+        <w:t>tone mapping</w:t>
+      </w:r>
+      <w:r>
+        <w:rPr>
+          <w:rFonts w:hint="eastAsia"/>
+        </w:rPr>
+        <w:t>套件，將</w:t>
+      </w:r>
+      <w:r>
+        <w:rPr>
+          <w:rFonts w:hint="eastAsia"/>
+        </w:rPr>
+        <w:t>HDR</w:t>
+      </w:r>
+      <w:r>
+        <w:t xml:space="preserve"> image</w:t>
+      </w:r>
+      <w:r>
+        <w:rPr>
+          <w:rFonts w:hint="eastAsia"/>
+        </w:rPr>
+        <w:t>的</w:t>
+      </w:r>
+      <w:r>
+        <w:rPr>
+          <w:rFonts w:hint="eastAsia"/>
+        </w:rPr>
+        <w:t>pixel value</w:t>
+      </w:r>
+      <w:r>
+        <w:rPr>
+          <w:rFonts w:hint="eastAsia"/>
+        </w:rPr>
+        <w:t>縮至</w:t>
+      </w:r>
+      <w:r>
+        <w:rPr>
+          <w:rFonts w:hint="eastAsia"/>
+        </w:rPr>
+        <w:t>0</w:t>
+      </w:r>
+      <w:r>
+        <w:rPr>
+          <w:rFonts w:hint="eastAsia"/>
+        </w:rPr>
+        <w:t>到</w:t>
+      </w:r>
+      <w:r>
+        <w:rPr>
+          <w:rFonts w:hint="eastAsia"/>
+        </w:rPr>
+        <w:t>255</w:t>
+      </w:r>
+      <w:proofErr w:type="gramStart"/>
+      <w:r>
+        <w:rPr>
+          <w:rFonts w:hint="eastAsia"/>
+        </w:rPr>
+        <w:t>之間，</w:t>
+      </w:r>
+      <w:proofErr w:type="gramEnd"/>
+      <w:r>
+        <w:rPr>
+          <w:rFonts w:hint="eastAsia"/>
+        </w:rPr>
+        <w:t>將</w:t>
+      </w:r>
+      <w:r>
+        <w:rPr>
+          <w:rFonts w:hint="eastAsia"/>
+        </w:rPr>
+        <w:t>HD</w:t>
+      </w:r>
+      <w:r>
+        <w:rPr>
+          <w:rFonts w:hint="eastAsia"/>
+        </w:rPr>
+        <w:t>R</w:t>
+      </w:r>
+      <w:r>
+        <w:t xml:space="preserve"> </w:t>
+      </w:r>
+      <w:r>
+        <w:rPr>
+          <w:rFonts w:hint="eastAsia"/>
+        </w:rPr>
+        <w:t>i</w:t>
+      </w:r>
+      <w:r>
+        <w:t>mage</w:t>
+      </w:r>
+      <w:r>
+        <w:rPr>
+          <w:rFonts w:hint="eastAsia"/>
+        </w:rPr>
+        <w:t>轉換為</w:t>
+      </w:r>
+      <w:r>
+        <w:rPr>
+          <w:rFonts w:hint="eastAsia"/>
+        </w:rPr>
+        <w:t>8</w:t>
+      </w:r>
+      <w:r>
+        <w:rPr>
+          <w:rFonts w:hint="eastAsia"/>
+        </w:rPr>
+        <w:t>位元的</w:t>
+      </w:r>
+      <w:r>
+        <w:rPr>
+          <w:rFonts w:hint="eastAsia"/>
+        </w:rPr>
+        <w:t>LDR</w:t>
+      </w:r>
+      <w:r>
+        <w:rPr>
+          <w:rFonts w:hint="eastAsia"/>
+        </w:rPr>
+        <w:t>圖像</w:t>
+      </w:r>
+      <w:r>
+        <w:rPr>
+          <w:rFonts w:hint="eastAsia"/>
+        </w:rPr>
+        <w:t>，輸出最終的</w:t>
+      </w:r>
+      <w:r>
+        <w:rPr>
+          <w:rFonts w:hint="eastAsia"/>
+        </w:rPr>
+        <w:t>r</w:t>
+      </w:r>
+      <w:r>
+        <w:t>esult.png</w:t>
+      </w:r>
+      <w:r>
+        <w:rPr>
+          <w:rFonts w:hint="eastAsia"/>
+        </w:rPr>
+        <w:t>。</w:t>
+      </w:r>
+    </w:p>
     <w:p/>
-    <w:p>
-      <w:pPr>
-        <w:rPr>
-          <w:sz w:val="28"/>
-          <w:szCs w:val="28"/>
-        </w:rPr>
-      </w:pPr>
-      <w:r>
-        <w:rPr>
-          <w:sz w:val="28"/>
-          <w:szCs w:val="28"/>
-        </w:rPr>
+    <w:p/>
+    <w:p/>
+    <w:p/>
+    <w:p/>
+    <w:p/>
+    <w:p/>
+    <w:p/>
+    <w:p/>
+    <w:p>
+      <w:pPr>
+        <w:rPr>
+          <w:rFonts w:hint="eastAsia"/>
+        </w:rPr>
+      </w:pPr>
+      <w:bookmarkStart w:id="0" w:name="_GoBack"/>
+      <w:bookmarkEnd w:id="0"/>
+    </w:p>
+    <w:p>
+      <w:pPr>
+        <w:rPr>
+          <w:sz w:val="32"/>
+          <w:szCs w:val="32"/>
+        </w:rPr>
+      </w:pPr>
+      <w:r>
+        <w:rPr>
+          <w:sz w:val="32"/>
+          <w:szCs w:val="32"/>
+        </w:rPr>
+        <w:lastRenderedPageBreak/>
         <w:t>Experiment and Comparison</w:t>
       </w:r>
     </w:p>
@@ -857,7 +1050,46 @@
         </w:rPr>
       </w:pPr>
     </w:p>
+    <w:p>
+      <w:r>
+        <w:t>Radiance map</w:t>
+      </w:r>
+      <w:r>
+        <w:rPr>
+          <w:rFonts w:hint="eastAsia"/>
+        </w:rPr>
+        <w:t>如下</w:t>
+      </w:r>
+      <w:r>
+        <w:rPr>
+          <w:rFonts w:hint="eastAsia"/>
+        </w:rPr>
+        <w:t>:</w:t>
+      </w:r>
+    </w:p>
     <w:p/>
+    <w:p>
+      <w:pPr>
+        <w:rPr>
+          <w:rFonts w:hint="eastAsia"/>
+        </w:rPr>
+      </w:pPr>
+      <w:r>
+        <w:t>Tone mapping</w:t>
+      </w:r>
+      <w:r>
+        <w:rPr>
+          <w:rFonts w:hint="eastAsia"/>
+        </w:rPr>
+        <w:t>後的結果如下</w:t>
+      </w:r>
+      <w:r>
+        <w:rPr>
+          <w:rFonts w:hint="eastAsia"/>
+        </w:rPr>
+        <w:t>:</w:t>
+      </w:r>
+    </w:p>
     <w:p>
       <w:pPr>
         <w:rPr>

</xml_diff>